<commit_message>
added cana, presentation, annunciation, egypt, and abridged Theophany
</commit_message>
<xml_diff>
--- a/Doxologies/21 Theophany 2.docx
+++ b/Doxologies/21 Theophany 2.docx
@@ -1487,7 +1487,13 @@
               <w:pStyle w:val="EngHangEnd"/>
             </w:pPr>
             <w:r>
-              <w:t>For He was leased by You,</w:t>
+              <w:t xml:space="preserve">For He was </w:t>
+            </w:r>
+            <w:r>
+              <w:t>p</w:t>
+            </w:r>
+            <w:r>
+              <w:t>leased by You,</w:t>
             </w:r>
           </w:p>
           <w:p>
@@ -1497,8 +1503,6 @@
             <w:r>
               <w:t>Who are worthy of glory, forever.</w:t>
             </w:r>
-            <w:bookmarkStart w:id="0" w:name="_GoBack"/>
-            <w:bookmarkEnd w:id="0"/>
           </w:p>
         </w:tc>
         <w:tc>
@@ -1511,6 +1515,8 @@
             </w:pPr>
           </w:p>
         </w:tc>
+        <w:bookmarkStart w:id="0" w:name="_GoBack"/>
+        <w:bookmarkEnd w:id="0"/>
       </w:tr>
       <w:tr>
         <w:tc>
@@ -3032,7 +3038,7 @@
 </file>
 
 <file path=customXml/itemProps1.xml><?xml version="1.0" encoding="utf-8"?>
-<ds:datastoreItem xmlns:ds="http://schemas.openxmlformats.org/officeDocument/2006/customXml" ds:itemID="{8A8CE4C3-FCDE-473A-ABB0-43EB4C9CBEA9}">
+<ds:datastoreItem xmlns:ds="http://schemas.openxmlformats.org/officeDocument/2006/customXml" ds:itemID="{EBEEB554-DEEE-4AF4-8207-F2A81F83558E}">
   <ds:schemaRefs>
     <ds:schemaRef ds:uri="http://schemas.openxmlformats.org/officeDocument/2006/bibliography"/>
   </ds:schemaRefs>

</xml_diff>